<commit_message>
ex 08 initial complete
</commit_message>
<xml_diff>
--- a/ex07/writeup.docx
+++ b/ex07/writeup.docx
@@ -5121,23 +5121,45 @@
           <w:szCs w:val="18"/>
         </w:rPr>
         <w:tab/>
-        <w:t xml:space="preserve">list = { </w:t>
-      </w:r>
-      <w:r>
-        <w:rPr>
-          <w:rFonts w:ascii="Courier New" w:hAnsi="Courier New" w:cs="Courier New"/>
-          <w:sz w:val="18"/>
-          <w:szCs w:val="18"/>
-        </w:rPr>
-        <w:t>3</w:t>
-      </w:r>
-      <w:r>
-        <w:rPr>
-          <w:rFonts w:ascii="Courier New" w:hAnsi="Courier New" w:cs="Courier New"/>
-          <w:sz w:val="18"/>
-          <w:szCs w:val="18"/>
-        </w:rPr>
-        <w:t xml:space="preserve">, </w:t>
+        <w:t>list = { 3, 2, 5, 7, 9 }</w:t>
+      </w:r>
+    </w:p>
+    <w:p>
+      <w:pPr>
+        <w:spacing w:after="0"/>
+      </w:pPr>
+      <w:r>
+        <w:t>After 3</w:t>
+      </w:r>
+      <w:r>
+        <w:rPr>
+          <w:vertAlign w:val="superscript"/>
+        </w:rPr>
+        <w:t>rd</w:t>
+      </w:r>
+      <w:r>
+        <w:t xml:space="preserve"> call to swap:</w:t>
+      </w:r>
+    </w:p>
+    <w:p>
+      <w:pPr>
+        <w:spacing w:after="0"/>
+        <w:rPr>
+          <w:rFonts w:ascii="Courier New" w:hAnsi="Courier New" w:cs="Courier New"/>
+          <w:sz w:val="18"/>
+          <w:szCs w:val="18"/>
+        </w:rPr>
+      </w:pPr>
+      <w:r>
+        <w:tab/>
+      </w:r>
+      <w:r>
+        <w:rPr>
+          <w:rFonts w:ascii="Courier New" w:hAnsi="Courier New" w:cs="Courier New"/>
+          <w:sz w:val="18"/>
+          <w:szCs w:val="18"/>
+        </w:rPr>
+        <w:t xml:space="preserve">value = </w:t>
       </w:r>
       <w:r>
         <w:rPr>
@@ -5147,105 +5169,19 @@
         </w:rPr>
         <w:t>2</w:t>
       </w:r>
-      <w:r>
-        <w:rPr>
-          <w:rFonts w:ascii="Courier New" w:hAnsi="Courier New" w:cs="Courier New"/>
-          <w:sz w:val="18"/>
-          <w:szCs w:val="18"/>
-        </w:rPr>
-        <w:t>, 5, 7, 9 }</w:t>
-      </w:r>
-    </w:p>
-    <w:p>
-      <w:pPr>
-        <w:spacing w:after="0"/>
-      </w:pPr>
-      <w:r>
-        <w:t>After 3</w:t>
-      </w:r>
-      <w:r>
-        <w:rPr>
-          <w:vertAlign w:val="superscript"/>
-        </w:rPr>
-        <w:t>rd</w:t>
-      </w:r>
-      <w:r>
-        <w:t xml:space="preserve"> call to swap:</w:t>
-      </w:r>
-    </w:p>
-    <w:p>
-      <w:pPr>
-        <w:spacing w:after="0"/>
-        <w:rPr>
-          <w:rFonts w:ascii="Courier New" w:hAnsi="Courier New" w:cs="Courier New"/>
-          <w:sz w:val="18"/>
-          <w:szCs w:val="18"/>
-        </w:rPr>
-      </w:pPr>
-      <w:r>
-        <w:tab/>
-      </w:r>
-      <w:r>
-        <w:rPr>
-          <w:rFonts w:ascii="Courier New" w:hAnsi="Courier New" w:cs="Courier New"/>
-          <w:sz w:val="18"/>
-          <w:szCs w:val="18"/>
-        </w:rPr>
-        <w:t xml:space="preserve">value = </w:t>
-      </w:r>
-      <w:r>
-        <w:rPr>
-          <w:rFonts w:ascii="Courier New" w:hAnsi="Courier New" w:cs="Courier New"/>
-          <w:sz w:val="18"/>
-          <w:szCs w:val="18"/>
-        </w:rPr>
-        <w:t>2</w:t>
-      </w:r>
-    </w:p>
-    <w:p>
-      <w:pPr>
-        <w:spacing w:after="0"/>
-      </w:pPr>
-      <w:r>
-        <w:rPr>
-          <w:rFonts w:ascii="Courier New" w:hAnsi="Courier New" w:cs="Courier New"/>
-          <w:sz w:val="18"/>
-          <w:szCs w:val="18"/>
-        </w:rPr>
-        <w:tab/>
-        <w:t xml:space="preserve">list = { </w:t>
-      </w:r>
-      <w:r>
-        <w:rPr>
-          <w:rFonts w:ascii="Courier New" w:hAnsi="Courier New" w:cs="Courier New"/>
-          <w:sz w:val="18"/>
-          <w:szCs w:val="18"/>
-        </w:rPr>
-        <w:t>3</w:t>
-      </w:r>
-      <w:r>
-        <w:rPr>
-          <w:rFonts w:ascii="Courier New" w:hAnsi="Courier New" w:cs="Courier New"/>
-          <w:sz w:val="18"/>
-          <w:szCs w:val="18"/>
-        </w:rPr>
-        <w:t xml:space="preserve">, </w:t>
-      </w:r>
-      <w:r>
-        <w:rPr>
-          <w:rFonts w:ascii="Courier New" w:hAnsi="Courier New" w:cs="Courier New"/>
-          <w:sz w:val="18"/>
-          <w:szCs w:val="18"/>
-        </w:rPr>
-        <w:t>1</w:t>
-      </w:r>
-      <w:r>
-        <w:rPr>
-          <w:rFonts w:ascii="Courier New" w:hAnsi="Courier New" w:cs="Courier New"/>
-          <w:sz w:val="18"/>
-          <w:szCs w:val="18"/>
-        </w:rPr>
-        <w:t>, 5, 7, 9 }</w:t>
+    </w:p>
+    <w:p>
+      <w:pPr>
+        <w:spacing w:after="0"/>
+      </w:pPr>
+      <w:r>
+        <w:rPr>
+          <w:rFonts w:ascii="Courier New" w:hAnsi="Courier New" w:cs="Courier New"/>
+          <w:sz w:val="18"/>
+          <w:szCs w:val="18"/>
+        </w:rPr>
+        <w:tab/>
+        <w:t>list = { 3, 1, 5, 7, 9 }</w:t>
       </w:r>
     </w:p>
     <w:p>
@@ -5565,12 +5501,1043 @@
     <w:p>
       <w:pPr>
         <w:spacing w:after="0"/>
+      </w:pPr>
+      <w:r>
+        <w:rPr>
+          <w:b/>
+        </w:rPr>
+        <w:t>Program</w:t>
+      </w:r>
+    </w:p>
+    <w:p>
+      <w:pPr>
+        <w:spacing w:after="0"/>
+        <w:rPr>
+          <w:rFonts w:ascii="Courier New" w:hAnsi="Courier New" w:cs="Courier New"/>
+          <w:sz w:val="16"/>
+        </w:rPr>
+      </w:pPr>
+      <w:r>
+        <w:rPr>
+          <w:rFonts w:ascii="Courier New" w:hAnsi="Courier New" w:cs="Courier New"/>
+          <w:sz w:val="16"/>
+        </w:rPr>
+        <w:t>#include &lt;stdio.h&gt;</w:t>
+      </w:r>
+    </w:p>
+    <w:p>
+      <w:pPr>
+        <w:spacing w:after="0"/>
+        <w:rPr>
+          <w:rFonts w:ascii="Courier New" w:hAnsi="Courier New" w:cs="Courier New"/>
+          <w:sz w:val="16"/>
+        </w:rPr>
+      </w:pPr>
+      <w:r>
+        <w:rPr>
+          <w:rFonts w:ascii="Courier New" w:hAnsi="Courier New" w:cs="Courier New"/>
+          <w:sz w:val="16"/>
+        </w:rPr>
+        <w:t>#include &lt;time.h&gt;</w:t>
+      </w:r>
+    </w:p>
+    <w:p>
+      <w:pPr>
+        <w:spacing w:after="0"/>
+        <w:rPr>
+          <w:rFonts w:ascii="Courier New" w:hAnsi="Courier New" w:cs="Courier New"/>
+          <w:sz w:val="16"/>
+        </w:rPr>
+      </w:pPr>
+    </w:p>
+    <w:p>
+      <w:pPr>
+        <w:spacing w:after="0"/>
+        <w:rPr>
+          <w:rFonts w:ascii="Courier New" w:hAnsi="Courier New" w:cs="Courier New"/>
+          <w:sz w:val="16"/>
+        </w:rPr>
+      </w:pPr>
+      <w:r>
+        <w:rPr>
+          <w:rFonts w:ascii="Courier New" w:hAnsi="Courier New" w:cs="Courier New"/>
+          <w:sz w:val="16"/>
+        </w:rPr>
+        <w:t>#define LENGTH 1000000</w:t>
+      </w:r>
+    </w:p>
+    <w:p>
+      <w:pPr>
+        <w:spacing w:after="0"/>
+        <w:rPr>
+          <w:rFonts w:ascii="Courier New" w:hAnsi="Courier New" w:cs="Courier New"/>
+          <w:sz w:val="16"/>
+        </w:rPr>
+      </w:pPr>
+      <w:r>
+        <w:rPr>
+          <w:rFonts w:ascii="Courier New" w:hAnsi="Courier New" w:cs="Courier New"/>
+          <w:sz w:val="16"/>
+        </w:rPr>
+        <w:t>#define NUM_CALLS 50</w:t>
+      </w:r>
+    </w:p>
+    <w:p>
+      <w:pPr>
+        <w:spacing w:after="0"/>
+        <w:rPr>
+          <w:rFonts w:ascii="Courier New" w:hAnsi="Courier New" w:cs="Courier New"/>
+          <w:sz w:val="16"/>
+        </w:rPr>
+      </w:pPr>
+    </w:p>
+    <w:p>
+      <w:pPr>
+        <w:spacing w:after="0"/>
+        <w:rPr>
+          <w:rFonts w:ascii="Courier New" w:hAnsi="Courier New" w:cs="Courier New"/>
+          <w:sz w:val="16"/>
+        </w:rPr>
+      </w:pPr>
+      <w:r>
+        <w:rPr>
+          <w:rFonts w:ascii="Courier New" w:hAnsi="Courier New" w:cs="Courier New"/>
+          <w:sz w:val="16"/>
+        </w:rPr>
+        <w:t>long SumByRef(int seq[], int size){</w:t>
+      </w:r>
+    </w:p>
+    <w:p>
+      <w:pPr>
+        <w:spacing w:after="0"/>
+        <w:rPr>
+          <w:rFonts w:ascii="Courier New" w:hAnsi="Courier New" w:cs="Courier New"/>
+          <w:sz w:val="16"/>
+        </w:rPr>
+      </w:pPr>
+      <w:r>
+        <w:rPr>
+          <w:rFonts w:ascii="Courier New" w:hAnsi="Courier New" w:cs="Courier New"/>
+          <w:sz w:val="16"/>
+        </w:rPr>
+        <w:tab/>
+        <w:t>int sum = 0;</w:t>
+      </w:r>
+    </w:p>
+    <w:p>
+      <w:pPr>
+        <w:spacing w:after="0"/>
+        <w:rPr>
+          <w:rFonts w:ascii="Courier New" w:hAnsi="Courier New" w:cs="Courier New"/>
+          <w:sz w:val="16"/>
+        </w:rPr>
+      </w:pPr>
+      <w:r>
+        <w:rPr>
+          <w:rFonts w:ascii="Courier New" w:hAnsi="Courier New" w:cs="Courier New"/>
+          <w:sz w:val="16"/>
+        </w:rPr>
+        <w:tab/>
+        <w:t>for (int i=0; i &lt; size; i++)</w:t>
+      </w:r>
+    </w:p>
+    <w:p>
+      <w:pPr>
+        <w:spacing w:after="0"/>
+        <w:rPr>
+          <w:rFonts w:ascii="Courier New" w:hAnsi="Courier New" w:cs="Courier New"/>
+          <w:sz w:val="16"/>
+        </w:rPr>
+      </w:pPr>
+      <w:r>
+        <w:rPr>
+          <w:rFonts w:ascii="Courier New" w:hAnsi="Courier New" w:cs="Courier New"/>
+          <w:sz w:val="16"/>
+        </w:rPr>
+        <w:tab/>
+      </w:r>
+      <w:r>
+        <w:rPr>
+          <w:rFonts w:ascii="Courier New" w:hAnsi="Courier New" w:cs="Courier New"/>
+          <w:sz w:val="16"/>
+        </w:rPr>
+        <w:tab/>
+        <w:t>sum += seq[i];</w:t>
+      </w:r>
+    </w:p>
+    <w:p>
+      <w:pPr>
+        <w:spacing w:after="0"/>
+        <w:rPr>
+          <w:rFonts w:ascii="Courier New" w:hAnsi="Courier New" w:cs="Courier New"/>
+          <w:sz w:val="16"/>
+        </w:rPr>
+      </w:pPr>
+    </w:p>
+    <w:p>
+      <w:pPr>
+        <w:spacing w:after="0"/>
+        <w:rPr>
+          <w:rFonts w:ascii="Courier New" w:hAnsi="Courier New" w:cs="Courier New"/>
+          <w:sz w:val="16"/>
+        </w:rPr>
+      </w:pPr>
+      <w:r>
+        <w:rPr>
+          <w:rFonts w:ascii="Courier New" w:hAnsi="Courier New" w:cs="Courier New"/>
+          <w:sz w:val="16"/>
+        </w:rPr>
+        <w:tab/>
+        <w:t>return sum;</w:t>
+      </w:r>
+    </w:p>
+    <w:p>
+      <w:pPr>
+        <w:spacing w:after="0"/>
+        <w:rPr>
+          <w:rFonts w:ascii="Courier New" w:hAnsi="Courier New" w:cs="Courier New"/>
+          <w:sz w:val="16"/>
+        </w:rPr>
+      </w:pPr>
+      <w:r>
+        <w:rPr>
+          <w:rFonts w:ascii="Courier New" w:hAnsi="Courier New" w:cs="Courier New"/>
+          <w:sz w:val="16"/>
+        </w:rPr>
+        <w:t>}</w:t>
+      </w:r>
+    </w:p>
+    <w:p>
+      <w:pPr>
+        <w:spacing w:after="0"/>
+        <w:rPr>
+          <w:rFonts w:ascii="Courier New" w:hAnsi="Courier New" w:cs="Courier New"/>
+          <w:sz w:val="16"/>
+        </w:rPr>
+      </w:pPr>
+    </w:p>
+    <w:p>
+      <w:pPr>
+        <w:spacing w:after="0"/>
+        <w:rPr>
+          <w:rFonts w:ascii="Courier New" w:hAnsi="Courier New" w:cs="Courier New"/>
+          <w:sz w:val="16"/>
+        </w:rPr>
+      </w:pPr>
+      <w:r>
+        <w:rPr>
+          <w:rFonts w:ascii="Courier New" w:hAnsi="Courier New" w:cs="Courier New"/>
+          <w:sz w:val="16"/>
+        </w:rPr>
+        <w:t>long SumByVal(int seq[], int size){</w:t>
+      </w:r>
+    </w:p>
+    <w:p>
+      <w:pPr>
+        <w:spacing w:after="0"/>
+        <w:rPr>
+          <w:rFonts w:ascii="Courier New" w:hAnsi="Courier New" w:cs="Courier New"/>
+          <w:sz w:val="16"/>
+        </w:rPr>
+      </w:pPr>
+      <w:r>
+        <w:rPr>
+          <w:rFonts w:ascii="Courier New" w:hAnsi="Courier New" w:cs="Courier New"/>
+          <w:sz w:val="16"/>
+        </w:rPr>
+        <w:tab/>
+        <w:t>// simulate pass by value by copying array</w:t>
+      </w:r>
+    </w:p>
+    <w:p>
+      <w:pPr>
+        <w:spacing w:after="0"/>
+        <w:rPr>
+          <w:rFonts w:ascii="Courier New" w:hAnsi="Courier New" w:cs="Courier New"/>
+          <w:sz w:val="16"/>
+        </w:rPr>
+      </w:pPr>
+      <w:r>
+        <w:rPr>
+          <w:rFonts w:ascii="Courier New" w:hAnsi="Courier New" w:cs="Courier New"/>
+          <w:sz w:val="16"/>
+        </w:rPr>
+        <w:tab/>
+        <w:t>int copy[size];</w:t>
+      </w:r>
+    </w:p>
+    <w:p>
+      <w:pPr>
+        <w:spacing w:after="0"/>
+        <w:rPr>
+          <w:rFonts w:ascii="Courier New" w:hAnsi="Courier New" w:cs="Courier New"/>
+          <w:sz w:val="16"/>
+        </w:rPr>
+      </w:pPr>
+      <w:r>
+        <w:rPr>
+          <w:rFonts w:ascii="Courier New" w:hAnsi="Courier New" w:cs="Courier New"/>
+          <w:sz w:val="16"/>
+        </w:rPr>
+        <w:tab/>
+        <w:t>for (int i = 0; i &lt; size; i++)</w:t>
+      </w:r>
+    </w:p>
+    <w:p>
+      <w:pPr>
+        <w:spacing w:after="0"/>
+        <w:rPr>
+          <w:rFonts w:ascii="Courier New" w:hAnsi="Courier New" w:cs="Courier New"/>
+          <w:sz w:val="16"/>
+        </w:rPr>
+      </w:pPr>
+      <w:r>
+        <w:rPr>
+          <w:rFonts w:ascii="Courier New" w:hAnsi="Courier New" w:cs="Courier New"/>
+          <w:sz w:val="16"/>
+        </w:rPr>
+        <w:tab/>
+      </w:r>
+      <w:r>
+        <w:rPr>
+          <w:rFonts w:ascii="Courier New" w:hAnsi="Courier New" w:cs="Courier New"/>
+          <w:sz w:val="16"/>
+        </w:rPr>
+        <w:tab/>
+        <w:t>copy[i] = seq[i];</w:t>
+      </w:r>
+    </w:p>
+    <w:p>
+      <w:pPr>
+        <w:spacing w:after="0"/>
+        <w:rPr>
+          <w:rFonts w:ascii="Courier New" w:hAnsi="Courier New" w:cs="Courier New"/>
+          <w:sz w:val="16"/>
+        </w:rPr>
+      </w:pPr>
+    </w:p>
+    <w:p>
+      <w:pPr>
+        <w:spacing w:after="0"/>
+        <w:rPr>
+          <w:rFonts w:ascii="Courier New" w:hAnsi="Courier New" w:cs="Courier New"/>
+          <w:sz w:val="16"/>
+        </w:rPr>
+      </w:pPr>
+      <w:r>
+        <w:rPr>
+          <w:rFonts w:ascii="Courier New" w:hAnsi="Courier New" w:cs="Courier New"/>
+          <w:sz w:val="16"/>
+        </w:rPr>
+        <w:tab/>
+        <w:t>long sum = 0;</w:t>
+      </w:r>
+    </w:p>
+    <w:p>
+      <w:pPr>
+        <w:spacing w:after="0"/>
+        <w:rPr>
+          <w:rFonts w:ascii="Courier New" w:hAnsi="Courier New" w:cs="Courier New"/>
+          <w:sz w:val="16"/>
+        </w:rPr>
+      </w:pPr>
+      <w:r>
+        <w:rPr>
+          <w:rFonts w:ascii="Courier New" w:hAnsi="Courier New" w:cs="Courier New"/>
+          <w:sz w:val="16"/>
+        </w:rPr>
+        <w:tab/>
+        <w:t>for (int i = 0; i &lt; size; i++)</w:t>
+      </w:r>
+    </w:p>
+    <w:p>
+      <w:pPr>
+        <w:spacing w:after="0"/>
+        <w:rPr>
+          <w:rFonts w:ascii="Courier New" w:hAnsi="Courier New" w:cs="Courier New"/>
+          <w:sz w:val="16"/>
+        </w:rPr>
+      </w:pPr>
+      <w:r>
+        <w:rPr>
+          <w:rFonts w:ascii="Courier New" w:hAnsi="Courier New" w:cs="Courier New"/>
+          <w:sz w:val="16"/>
+        </w:rPr>
+        <w:tab/>
+      </w:r>
+      <w:r>
+        <w:rPr>
+          <w:rFonts w:ascii="Courier New" w:hAnsi="Courier New" w:cs="Courier New"/>
+          <w:sz w:val="16"/>
+        </w:rPr>
+        <w:tab/>
+        <w:t>sum += copy[i];</w:t>
+      </w:r>
+    </w:p>
+    <w:p>
+      <w:pPr>
+        <w:spacing w:after="0"/>
+        <w:rPr>
+          <w:rFonts w:ascii="Courier New" w:hAnsi="Courier New" w:cs="Courier New"/>
+          <w:sz w:val="16"/>
+        </w:rPr>
+      </w:pPr>
+    </w:p>
+    <w:p>
+      <w:pPr>
+        <w:spacing w:after="0"/>
+        <w:rPr>
+          <w:rFonts w:ascii="Courier New" w:hAnsi="Courier New" w:cs="Courier New"/>
+          <w:sz w:val="16"/>
+        </w:rPr>
+      </w:pPr>
+      <w:r>
+        <w:rPr>
+          <w:rFonts w:ascii="Courier New" w:hAnsi="Courier New" w:cs="Courier New"/>
+          <w:sz w:val="16"/>
+        </w:rPr>
+        <w:tab/>
+        <w:t>return sum;</w:t>
+      </w:r>
+    </w:p>
+    <w:p>
+      <w:pPr>
+        <w:spacing w:after="0"/>
+        <w:rPr>
+          <w:rFonts w:ascii="Courier New" w:hAnsi="Courier New" w:cs="Courier New"/>
+          <w:sz w:val="16"/>
+        </w:rPr>
+      </w:pPr>
+      <w:r>
+        <w:rPr>
+          <w:rFonts w:ascii="Courier New" w:hAnsi="Courier New" w:cs="Courier New"/>
+          <w:sz w:val="16"/>
+        </w:rPr>
+        <w:t>}</w:t>
+      </w:r>
+    </w:p>
+    <w:p>
+      <w:pPr>
+        <w:spacing w:after="0"/>
+        <w:rPr>
+          <w:rFonts w:ascii="Courier New" w:hAnsi="Courier New" w:cs="Courier New"/>
+          <w:sz w:val="16"/>
+        </w:rPr>
+      </w:pPr>
+    </w:p>
+    <w:p>
+      <w:pPr>
+        <w:spacing w:after="0"/>
+        <w:rPr>
+          <w:rFonts w:ascii="Courier New" w:hAnsi="Courier New" w:cs="Courier New"/>
+          <w:sz w:val="16"/>
+        </w:rPr>
+      </w:pPr>
+      <w:r>
+        <w:rPr>
+          <w:rFonts w:ascii="Courier New" w:hAnsi="Courier New" w:cs="Courier New"/>
+          <w:sz w:val="16"/>
+        </w:rPr>
+        <w:t>int main(){</w:t>
+      </w:r>
+    </w:p>
+    <w:p>
+      <w:pPr>
+        <w:spacing w:after="0"/>
+        <w:rPr>
+          <w:rFonts w:ascii="Courier New" w:hAnsi="Courier New" w:cs="Courier New"/>
+          <w:sz w:val="16"/>
+        </w:rPr>
+      </w:pPr>
+    </w:p>
+    <w:p>
+      <w:pPr>
+        <w:spacing w:after="0"/>
+        <w:rPr>
+          <w:rFonts w:ascii="Courier New" w:hAnsi="Courier New" w:cs="Courier New"/>
+          <w:sz w:val="16"/>
+        </w:rPr>
+      </w:pPr>
+      <w:r>
+        <w:rPr>
+          <w:rFonts w:ascii="Courier New" w:hAnsi="Courier New" w:cs="Courier New"/>
+          <w:sz w:val="16"/>
+        </w:rPr>
+        <w:tab/>
+        <w:t>int intArray[LENGTH];</w:t>
+      </w:r>
+    </w:p>
+    <w:p>
+      <w:pPr>
+        <w:spacing w:after="0"/>
+        <w:rPr>
+          <w:rFonts w:ascii="Courier New" w:hAnsi="Courier New" w:cs="Courier New"/>
+          <w:sz w:val="16"/>
+        </w:rPr>
+      </w:pPr>
+      <w:r>
+        <w:rPr>
+          <w:rFonts w:ascii="Courier New" w:hAnsi="Courier New" w:cs="Courier New"/>
+          <w:sz w:val="16"/>
+        </w:rPr>
+        <w:tab/>
+        <w:t>for (int i = 0; i &lt; LENGTH; i++)</w:t>
+      </w:r>
+    </w:p>
+    <w:p>
+      <w:pPr>
+        <w:spacing w:after="0"/>
+        <w:rPr>
+          <w:rFonts w:ascii="Courier New" w:hAnsi="Courier New" w:cs="Courier New"/>
+          <w:sz w:val="16"/>
+        </w:rPr>
+      </w:pPr>
+      <w:r>
+        <w:rPr>
+          <w:rFonts w:ascii="Courier New" w:hAnsi="Courier New" w:cs="Courier New"/>
+          <w:sz w:val="16"/>
+        </w:rPr>
+        <w:tab/>
+      </w:r>
+      <w:r>
+        <w:rPr>
+          <w:rFonts w:ascii="Courier New" w:hAnsi="Courier New" w:cs="Courier New"/>
+          <w:sz w:val="16"/>
+        </w:rPr>
+        <w:tab/>
+        <w:t>intArray[i] = 1;</w:t>
+      </w:r>
+    </w:p>
+    <w:p>
+      <w:pPr>
+        <w:spacing w:after="0"/>
+        <w:rPr>
+          <w:rFonts w:ascii="Courier New" w:hAnsi="Courier New" w:cs="Courier New"/>
+          <w:sz w:val="16"/>
+        </w:rPr>
+      </w:pPr>
+    </w:p>
+    <w:p>
+      <w:pPr>
+        <w:spacing w:after="0"/>
+        <w:rPr>
+          <w:rFonts w:ascii="Courier New" w:hAnsi="Courier New" w:cs="Courier New"/>
+          <w:sz w:val="16"/>
+        </w:rPr>
+      </w:pPr>
+      <w:r>
+        <w:rPr>
+          <w:rFonts w:ascii="Courier New" w:hAnsi="Courier New" w:cs="Courier New"/>
+          <w:sz w:val="16"/>
+        </w:rPr>
+        <w:tab/>
+        <w:t>clock_t start;</w:t>
+      </w:r>
+    </w:p>
+    <w:p>
+      <w:pPr>
+        <w:spacing w:after="0"/>
+        <w:rPr>
+          <w:rFonts w:ascii="Courier New" w:hAnsi="Courier New" w:cs="Courier New"/>
+          <w:sz w:val="16"/>
+        </w:rPr>
+      </w:pPr>
+      <w:r>
+        <w:rPr>
+          <w:rFonts w:ascii="Courier New" w:hAnsi="Courier New" w:cs="Courier New"/>
+          <w:sz w:val="16"/>
+        </w:rPr>
+        <w:tab/>
+        <w:t>clock_t end;</w:t>
+      </w:r>
+    </w:p>
+    <w:p>
+      <w:pPr>
+        <w:spacing w:after="0"/>
+        <w:rPr>
+          <w:rFonts w:ascii="Courier New" w:hAnsi="Courier New" w:cs="Courier New"/>
+          <w:sz w:val="16"/>
+        </w:rPr>
+      </w:pPr>
+      <w:r>
+        <w:rPr>
+          <w:rFonts w:ascii="Courier New" w:hAnsi="Courier New" w:cs="Courier New"/>
+          <w:sz w:val="16"/>
+        </w:rPr>
+        <w:tab/>
+        <w:t>long sum;</w:t>
+      </w:r>
+    </w:p>
+    <w:p>
+      <w:pPr>
+        <w:spacing w:after="0"/>
+        <w:rPr>
+          <w:rFonts w:ascii="Courier New" w:hAnsi="Courier New" w:cs="Courier New"/>
+          <w:sz w:val="16"/>
+        </w:rPr>
+      </w:pPr>
+      <w:r>
+        <w:rPr>
+          <w:rFonts w:ascii="Courier New" w:hAnsi="Courier New" w:cs="Courier New"/>
+          <w:sz w:val="16"/>
+        </w:rPr>
+        <w:tab/>
+        <w:t>double timeRef, timeVal;</w:t>
+      </w:r>
+    </w:p>
+    <w:p>
+      <w:pPr>
+        <w:spacing w:after="0"/>
+        <w:rPr>
+          <w:rFonts w:ascii="Courier New" w:hAnsi="Courier New" w:cs="Courier New"/>
+          <w:sz w:val="16"/>
+        </w:rPr>
+      </w:pPr>
+      <w:r>
+        <w:rPr>
+          <w:rFonts w:ascii="Courier New" w:hAnsi="Courier New" w:cs="Courier New"/>
+          <w:sz w:val="16"/>
+        </w:rPr>
+        <w:tab/>
+      </w:r>
+    </w:p>
+    <w:p>
+      <w:pPr>
+        <w:spacing w:after="0"/>
+        <w:rPr>
+          <w:rFonts w:ascii="Courier New" w:hAnsi="Courier New" w:cs="Courier New"/>
+          <w:sz w:val="16"/>
+        </w:rPr>
+      </w:pPr>
+      <w:r>
+        <w:rPr>
+          <w:rFonts w:ascii="Courier New" w:hAnsi="Courier New" w:cs="Courier New"/>
+          <w:sz w:val="16"/>
+        </w:rPr>
+        <w:tab/>
+        <w:t>start = clock();</w:t>
+      </w:r>
+    </w:p>
+    <w:p>
+      <w:pPr>
+        <w:spacing w:after="0"/>
+        <w:rPr>
+          <w:rFonts w:ascii="Courier New" w:hAnsi="Courier New" w:cs="Courier New"/>
+          <w:sz w:val="16"/>
+        </w:rPr>
+      </w:pPr>
+      <w:r>
+        <w:rPr>
+          <w:rFonts w:ascii="Courier New" w:hAnsi="Courier New" w:cs="Courier New"/>
+          <w:sz w:val="16"/>
+        </w:rPr>
+        <w:tab/>
+        <w:t>for (int i = 0; i &lt; NUM_CALLS; i++)</w:t>
+      </w:r>
+    </w:p>
+    <w:p>
+      <w:pPr>
+        <w:spacing w:after="0"/>
+        <w:rPr>
+          <w:rFonts w:ascii="Courier New" w:hAnsi="Courier New" w:cs="Courier New"/>
+          <w:sz w:val="16"/>
+        </w:rPr>
+      </w:pPr>
+      <w:r>
+        <w:rPr>
+          <w:rFonts w:ascii="Courier New" w:hAnsi="Courier New" w:cs="Courier New"/>
+          <w:sz w:val="16"/>
+        </w:rPr>
+        <w:tab/>
+      </w:r>
+      <w:r>
+        <w:rPr>
+          <w:rFonts w:ascii="Courier New" w:hAnsi="Courier New" w:cs="Courier New"/>
+          <w:sz w:val="16"/>
+        </w:rPr>
+        <w:tab/>
+        <w:t>sum = SumByRef(intArray, LENGTH);</w:t>
+      </w:r>
+    </w:p>
+    <w:p>
+      <w:pPr>
+        <w:spacing w:after="0"/>
+        <w:rPr>
+          <w:rFonts w:ascii="Courier New" w:hAnsi="Courier New" w:cs="Courier New"/>
+          <w:sz w:val="16"/>
+        </w:rPr>
+      </w:pPr>
+      <w:r>
+        <w:rPr>
+          <w:rFonts w:ascii="Courier New" w:hAnsi="Courier New" w:cs="Courier New"/>
+          <w:sz w:val="16"/>
+        </w:rPr>
+        <w:tab/>
+        <w:t>end = clock();</w:t>
+      </w:r>
+    </w:p>
+    <w:p>
+      <w:pPr>
+        <w:spacing w:after="0"/>
+        <w:rPr>
+          <w:rFonts w:ascii="Courier New" w:hAnsi="Courier New" w:cs="Courier New"/>
+          <w:sz w:val="16"/>
+        </w:rPr>
+      </w:pPr>
+    </w:p>
+    <w:p>
+      <w:pPr>
+        <w:spacing w:after="0"/>
+        <w:rPr>
+          <w:rFonts w:ascii="Courier New" w:hAnsi="Courier New" w:cs="Courier New"/>
+          <w:sz w:val="16"/>
+        </w:rPr>
+      </w:pPr>
+      <w:r>
+        <w:rPr>
+          <w:rFonts w:ascii="Courier New" w:hAnsi="Courier New" w:cs="Courier New"/>
+          <w:sz w:val="16"/>
+        </w:rPr>
+        <w:tab/>
+        <w:t>timeRef = (double)(end - start) / CLOCKS_PER_SEC;</w:t>
+      </w:r>
+    </w:p>
+    <w:p>
+      <w:pPr>
+        <w:spacing w:after="0"/>
+        <w:rPr>
+          <w:rFonts w:ascii="Courier New" w:hAnsi="Courier New" w:cs="Courier New"/>
+          <w:sz w:val="16"/>
+        </w:rPr>
+      </w:pPr>
+      <w:r>
+        <w:rPr>
+          <w:rFonts w:ascii="Courier New" w:hAnsi="Courier New" w:cs="Courier New"/>
+          <w:sz w:val="16"/>
+        </w:rPr>
+        <w:tab/>
+        <w:t>printf("Time taken for %d calls to pass by reference version:\n", NUM_CALLS);</w:t>
+      </w:r>
+    </w:p>
+    <w:p>
+      <w:pPr>
+        <w:spacing w:after="0"/>
+        <w:rPr>
+          <w:rFonts w:ascii="Courier New" w:hAnsi="Courier New" w:cs="Courier New"/>
+          <w:sz w:val="16"/>
+        </w:rPr>
+      </w:pPr>
+      <w:r>
+        <w:rPr>
+          <w:rFonts w:ascii="Courier New" w:hAnsi="Courier New" w:cs="Courier New"/>
+          <w:sz w:val="16"/>
+        </w:rPr>
+        <w:tab/>
+        <w:t>printf("%f\n", timeRef);</w:t>
+      </w:r>
+    </w:p>
+    <w:p>
+      <w:pPr>
+        <w:spacing w:after="0"/>
+        <w:rPr>
+          <w:rFonts w:ascii="Courier New" w:hAnsi="Courier New" w:cs="Courier New"/>
+          <w:sz w:val="16"/>
+        </w:rPr>
+      </w:pPr>
+    </w:p>
+    <w:p>
+      <w:pPr>
+        <w:spacing w:after="0"/>
+        <w:rPr>
+          <w:rFonts w:ascii="Courier New" w:hAnsi="Courier New" w:cs="Courier New"/>
+          <w:sz w:val="16"/>
+        </w:rPr>
+      </w:pPr>
+      <w:r>
+        <w:rPr>
+          <w:rFonts w:ascii="Courier New" w:hAnsi="Courier New" w:cs="Courier New"/>
+          <w:sz w:val="16"/>
+        </w:rPr>
+        <w:tab/>
+        <w:t>start = clock();</w:t>
+      </w:r>
+    </w:p>
+    <w:p>
+      <w:pPr>
+        <w:spacing w:after="0"/>
+        <w:rPr>
+          <w:rFonts w:ascii="Courier New" w:hAnsi="Courier New" w:cs="Courier New"/>
+          <w:sz w:val="16"/>
+        </w:rPr>
+      </w:pPr>
+      <w:r>
+        <w:rPr>
+          <w:rFonts w:ascii="Courier New" w:hAnsi="Courier New" w:cs="Courier New"/>
+          <w:sz w:val="16"/>
+        </w:rPr>
+        <w:tab/>
+        <w:t>for (int i = 0; i &lt; NUM_CALLS; i++)</w:t>
+      </w:r>
+    </w:p>
+    <w:p>
+      <w:pPr>
+        <w:spacing w:after="0"/>
+        <w:rPr>
+          <w:rFonts w:ascii="Courier New" w:hAnsi="Courier New" w:cs="Courier New"/>
+          <w:sz w:val="16"/>
+        </w:rPr>
+      </w:pPr>
+      <w:r>
+        <w:rPr>
+          <w:rFonts w:ascii="Courier New" w:hAnsi="Courier New" w:cs="Courier New"/>
+          <w:sz w:val="16"/>
+        </w:rPr>
+        <w:tab/>
+      </w:r>
+      <w:r>
+        <w:rPr>
+          <w:rFonts w:ascii="Courier New" w:hAnsi="Courier New" w:cs="Courier New"/>
+          <w:sz w:val="16"/>
+        </w:rPr>
+        <w:tab/>
+        <w:t>sum = SumByVal(intArray, LENGTH);</w:t>
+      </w:r>
+    </w:p>
+    <w:p>
+      <w:pPr>
+        <w:spacing w:after="0"/>
+        <w:rPr>
+          <w:rFonts w:ascii="Courier New" w:hAnsi="Courier New" w:cs="Courier New"/>
+          <w:sz w:val="16"/>
+        </w:rPr>
+      </w:pPr>
+      <w:r>
+        <w:rPr>
+          <w:rFonts w:ascii="Courier New" w:hAnsi="Courier New" w:cs="Courier New"/>
+          <w:sz w:val="16"/>
+        </w:rPr>
+        <w:tab/>
+        <w:t>end = clock();</w:t>
+      </w:r>
+    </w:p>
+    <w:p>
+      <w:pPr>
+        <w:spacing w:after="0"/>
+        <w:rPr>
+          <w:rFonts w:ascii="Courier New" w:hAnsi="Courier New" w:cs="Courier New"/>
+          <w:sz w:val="16"/>
+        </w:rPr>
+      </w:pPr>
+    </w:p>
+    <w:p>
+      <w:pPr>
+        <w:spacing w:after="0"/>
+        <w:rPr>
+          <w:rFonts w:ascii="Courier New" w:hAnsi="Courier New" w:cs="Courier New"/>
+          <w:sz w:val="16"/>
+        </w:rPr>
+      </w:pPr>
+      <w:r>
+        <w:rPr>
+          <w:rFonts w:ascii="Courier New" w:hAnsi="Courier New" w:cs="Courier New"/>
+          <w:sz w:val="16"/>
+        </w:rPr>
+        <w:tab/>
+        <w:t>timeVal = (double)(end - start) / CLOCKS_PER_SEC;</w:t>
+      </w:r>
+    </w:p>
+    <w:p>
+      <w:pPr>
+        <w:spacing w:after="0"/>
+        <w:rPr>
+          <w:rFonts w:ascii="Courier New" w:hAnsi="Courier New" w:cs="Courier New"/>
+          <w:sz w:val="16"/>
+        </w:rPr>
+      </w:pPr>
+      <w:r>
+        <w:rPr>
+          <w:rFonts w:ascii="Courier New" w:hAnsi="Courier New" w:cs="Courier New"/>
+          <w:sz w:val="16"/>
+        </w:rPr>
+        <w:tab/>
+        <w:t>printf("Time taken for %d calls to pass by value:\n", NUM_CALLS);</w:t>
+      </w:r>
+    </w:p>
+    <w:p>
+      <w:pPr>
+        <w:spacing w:after="0"/>
+        <w:rPr>
+          <w:rFonts w:ascii="Courier New" w:hAnsi="Courier New" w:cs="Courier New"/>
+          <w:sz w:val="16"/>
+        </w:rPr>
+      </w:pPr>
+      <w:r>
+        <w:rPr>
+          <w:rFonts w:ascii="Courier New" w:hAnsi="Courier New" w:cs="Courier New"/>
+          <w:sz w:val="16"/>
+        </w:rPr>
+        <w:tab/>
+        <w:t>printf("%f\n", timeVal);</w:t>
+      </w:r>
+    </w:p>
+    <w:p>
+      <w:pPr>
+        <w:spacing w:after="0"/>
+        <w:rPr>
+          <w:rFonts w:ascii="Courier New" w:hAnsi="Courier New" w:cs="Courier New"/>
+          <w:sz w:val="16"/>
+        </w:rPr>
+      </w:pPr>
+    </w:p>
+    <w:p>
+      <w:pPr>
+        <w:spacing w:after="0"/>
+        <w:rPr>
+          <w:rFonts w:ascii="Courier New" w:hAnsi="Courier New" w:cs="Courier New"/>
+          <w:sz w:val="16"/>
+        </w:rPr>
+      </w:pPr>
+      <w:r>
+        <w:rPr>
+          <w:rFonts w:ascii="Courier New" w:hAnsi="Courier New" w:cs="Courier New"/>
+          <w:sz w:val="16"/>
+        </w:rPr>
+        <w:tab/>
+        <w:t>printf("Pass by value took %f times as long.\n", timeVal / timeRef);</w:t>
+      </w:r>
+    </w:p>
+    <w:p>
+      <w:pPr>
+        <w:spacing w:after="0"/>
+        <w:rPr>
+          <w:rFonts w:ascii="Courier New" w:hAnsi="Courier New" w:cs="Courier New"/>
+          <w:sz w:val="16"/>
+        </w:rPr>
+      </w:pPr>
+      <w:r>
+        <w:rPr>
+          <w:rFonts w:ascii="Courier New" w:hAnsi="Courier New" w:cs="Courier New"/>
+          <w:sz w:val="16"/>
+        </w:rPr>
+        <w:t>}</w:t>
+      </w:r>
+    </w:p>
+    <w:p>
+      <w:pPr>
+        <w:spacing w:after="0"/>
+        <w:rPr>
+          <w:rFonts w:ascii="Courier New" w:hAnsi="Courier New" w:cs="Courier New"/>
+          <w:sz w:val="16"/>
+        </w:rPr>
+      </w:pPr>
+    </w:p>
+    <w:p>
+      <w:pPr>
+        <w:spacing w:after="0"/>
         <w:rPr>
           <w:rFonts w:cs="Courier New"/>
+          <w:b/>
+        </w:rPr>
+      </w:pPr>
+      <w:r>
+        <w:rPr>
+          <w:rFonts w:cs="Courier New"/>
+          <w:b/>
+        </w:rPr>
+        <w:lastRenderedPageBreak/>
+        <w:t>Program Output</w:t>
+      </w:r>
+    </w:p>
+    <w:p>
+      <w:pPr>
+        <w:spacing w:after="0"/>
+        <w:rPr>
+          <w:rFonts w:ascii="Courier New" w:hAnsi="Courier New" w:cs="Courier New"/>
+          <w:sz w:val="16"/>
         </w:rPr>
       </w:pPr>
       <w:bookmarkStart w:id="0" w:name="_GoBack"/>
       <w:bookmarkEnd w:id="0"/>
+    </w:p>
+    <w:p>
+      <w:pPr>
+        <w:spacing w:after="0"/>
+        <w:rPr>
+          <w:rFonts w:ascii="Courier New" w:hAnsi="Courier New" w:cs="Courier New"/>
+          <w:sz w:val="20"/>
+        </w:rPr>
+      </w:pPr>
+      <w:r>
+        <w:rPr>
+          <w:rFonts w:ascii="Courier New" w:hAnsi="Courier New" w:cs="Courier New"/>
+          <w:sz w:val="20"/>
+        </w:rPr>
+        <w:t>Time taken for 50 calls to pass by reference version:</w:t>
+      </w:r>
+    </w:p>
+    <w:p>
+      <w:pPr>
+        <w:spacing w:after="0"/>
+        <w:rPr>
+          <w:rFonts w:ascii="Courier New" w:hAnsi="Courier New" w:cs="Courier New"/>
+          <w:sz w:val="20"/>
+        </w:rPr>
+      </w:pPr>
+      <w:r>
+        <w:rPr>
+          <w:rFonts w:ascii="Courier New" w:hAnsi="Courier New" w:cs="Courier New"/>
+          <w:sz w:val="20"/>
+        </w:rPr>
+        <w:t>0.159886</w:t>
+      </w:r>
+    </w:p>
+    <w:p>
+      <w:pPr>
+        <w:spacing w:after="0"/>
+        <w:rPr>
+          <w:rFonts w:ascii="Courier New" w:hAnsi="Courier New" w:cs="Courier New"/>
+          <w:sz w:val="20"/>
+        </w:rPr>
+      </w:pPr>
+      <w:r>
+        <w:rPr>
+          <w:rFonts w:ascii="Courier New" w:hAnsi="Courier New" w:cs="Courier New"/>
+          <w:sz w:val="20"/>
+        </w:rPr>
+        <w:t>Time taken for 50 calls to pass by value:</w:t>
+      </w:r>
+    </w:p>
+    <w:p>
+      <w:pPr>
+        <w:spacing w:after="0"/>
+        <w:rPr>
+          <w:rFonts w:ascii="Courier New" w:hAnsi="Courier New" w:cs="Courier New"/>
+          <w:sz w:val="20"/>
+        </w:rPr>
+      </w:pPr>
+      <w:r>
+        <w:rPr>
+          <w:rFonts w:ascii="Courier New" w:hAnsi="Courier New" w:cs="Courier New"/>
+          <w:sz w:val="20"/>
+        </w:rPr>
+        <w:t>0.391287</w:t>
+      </w:r>
+    </w:p>
+    <w:p>
+      <w:pPr>
+        <w:spacing w:after="0"/>
+        <w:rPr>
+          <w:rFonts w:ascii="Courier New" w:hAnsi="Courier New" w:cs="Courier New"/>
+          <w:sz w:val="20"/>
+        </w:rPr>
+      </w:pPr>
+      <w:r>
+        <w:rPr>
+          <w:rFonts w:ascii="Courier New" w:hAnsi="Courier New" w:cs="Courier New"/>
+          <w:sz w:val="20"/>
+        </w:rPr>
+        <w:t>Pass by value took 2.447287 times as long.</w:t>
+      </w:r>
     </w:p>
     <w:sectPr>
       <w:pgSz w:w="12240" w:h="15840"/>

</xml_diff>